<commit_message>
changes of: pdf and word desing, then sql post.
</commit_message>
<xml_diff>
--- a/public/document - copia.docx
+++ b/public/document - copia.docx
@@ -1,6 +1,6 @@
 
 <file path=word/document.xml><?xml version="1.0" encoding="utf-8"?>
-<w:document xmlns:wpc="http://schemas.microsoft.com/office/word/2010/wordprocessingCanvas" xmlns:cx="http://schemas.microsoft.com/office/drawing/2014/chartex" xmlns:cx1="http://schemas.microsoft.com/office/drawing/2015/9/8/chartex" xmlns:cx2="http://schemas.microsoft.com/office/drawing/2015/10/21/chartex" xmlns:cx3="http://schemas.microsoft.com/office/drawing/2016/5/9/chartex" xmlns:cx4="http://schemas.microsoft.com/office/drawing/2016/5/10/chartex" xmlns:cx5="http://schemas.microsoft.com/office/drawing/2016/5/11/chartex" xmlns:cx6="http://schemas.microsoft.com/office/drawing/2016/5/12/chartex" xmlns:cx7="http://schemas.microsoft.com/office/drawing/2016/5/13/chartex" xmlns:cx8="http://schemas.microsoft.com/office/drawing/2016/5/14/chartex" xmlns:mc="http://schemas.openxmlformats.org/markup-compatibility/2006" xmlns:aink="http://schemas.microsoft.com/office/drawing/2016/ink" xmlns:am3d="http://schemas.microsoft.com/office/drawing/2017/model3d" xmlns:o="urn:schemas-microsoft-com:office:office" xmlns:oel="http://schemas.microsoft.com/office/2019/extlst" xmlns:r="http://schemas.openxmlformats.org/officeDocument/2006/relationships" xmlns:m="http://schemas.openxmlformats.org/officeDocument/2006/math" xmlns:v="urn:schemas-microsoft-com:vml" xmlns:wp14="http://schemas.microsoft.com/office/word/2010/wordprocessingDrawing" xmlns:wp="http://schemas.openxmlformats.org/drawingml/2006/wordprocessingDrawing" xmlns:w10="urn:schemas-microsoft-com:office:word" xmlns:w="http://schemas.openxmlformats.org/wordprocessingml/2006/main" xmlns:w14="http://schemas.microsoft.com/office/word/2010/wordml" xmlns:w15="http://schemas.microsoft.com/office/word/2012/wordml" xmlns:w16cex="http://schemas.microsoft.com/office/word/2018/wordml/cex" xmlns:w16cid="http://schemas.microsoft.com/office/word/2016/wordml/cid" xmlns:w16="http://schemas.microsoft.com/office/word/2018/wordml" xmlns:w16sdtdh="http://schemas.microsoft.com/office/word/2020/wordml/sdtdatahash" xmlns:w16se="http://schemas.microsoft.com/office/word/2015/wordml/symex" xmlns:wpg="http://schemas.microsoft.com/office/word/2010/wordprocessingGroup" xmlns:wpi="http://schemas.microsoft.com/office/word/2010/wordprocessingInk" xmlns:wne="http://schemas.microsoft.com/office/word/2006/wordml" xmlns:wps="http://schemas.microsoft.com/office/word/2010/wordprocessingShape" mc:Ignorable="w14 w15 w16se w16cid w16 w16cex w16sdtdh wp14">
+<w:document xmlns:wpc="http://schemas.microsoft.com/office/word/2010/wordprocessingCanvas" xmlns:cx="http://schemas.microsoft.com/office/drawing/2014/chartex" xmlns:mc="http://schemas.openxmlformats.org/markup-compatibility/2006" xmlns:o="urn:schemas-microsoft-com:office:office" xmlns:r="http://schemas.openxmlformats.org/officeDocument/2006/relationships" xmlns:m="http://schemas.openxmlformats.org/officeDocument/2006/math" xmlns:v="urn:schemas-microsoft-com:vml" xmlns:wp14="http://schemas.microsoft.com/office/word/2010/wordprocessingDrawing" xmlns:wp="http://schemas.openxmlformats.org/drawingml/2006/wordprocessingDrawing" xmlns:w10="urn:schemas-microsoft-com:office:word" xmlns:w="http://schemas.openxmlformats.org/wordprocessingml/2006/main" xmlns:w14="http://schemas.microsoft.com/office/word/2010/wordml" xmlns:w15="http://schemas.microsoft.com/office/word/2012/wordml" xmlns:w16se="http://schemas.microsoft.com/office/word/2015/wordml/symex" xmlns:wpg="http://schemas.microsoft.com/office/word/2010/wordprocessingGroup" xmlns:wpi="http://schemas.microsoft.com/office/word/2010/wordprocessingInk" xmlns:wne="http://schemas.microsoft.com/office/word/2006/wordml" xmlns:wps="http://schemas.microsoft.com/office/word/2010/wordprocessingShape" mc:Ignorable="w14 w15 w16se wp14">
   <w:body>
     <w:p>
       <w:pPr>
@@ -13,6 +13,7 @@
         <w:rPr>
           <w:noProof/>
           <w:sz w:val="20"/>
+          <w:lang w:val="es-CO" w:eastAsia="es-CO"/>
         </w:rPr>
         <w:drawing>
           <wp:inline distT="0" distB="0" distL="0" distR="0" wp14:anchorId="3A9B39CA" wp14:editId="7004BB7E">
@@ -202,7 +203,21 @@
         <w:rPr>
           <w:sz w:val="24"/>
         </w:rPr>
-        <w:t xml:space="preserve"> ${name}</w:t>
+        <w:t xml:space="preserve"> ${</w:t>
+      </w:r>
+      <w:proofErr w:type="spellStart"/>
+      <w:r>
+        <w:rPr>
+          <w:sz w:val="24"/>
+        </w:rPr>
+        <w:t>name</w:t>
+      </w:r>
+      <w:proofErr w:type="spellEnd"/>
+      <w:r>
+        <w:rPr>
+          <w:sz w:val="24"/>
+        </w:rPr>
+        <w:t>}</w:t>
       </w:r>
       <w:r>
         <w:rPr>
@@ -244,23 +259,19 @@
         </w:rPr>
         <w:t>${</w:t>
       </w:r>
+      <w:proofErr w:type="spellStart"/>
       <w:r>
         <w:rPr>
           <w:sz w:val="24"/>
         </w:rPr>
         <w:t>type_document</w:t>
       </w:r>
-      <w:r>
-        <w:rPr>
-          <w:sz w:val="24"/>
-        </w:rPr>
-        <w:t>}</w:t>
-      </w:r>
-      <w:r>
-        <w:rPr>
-          <w:sz w:val="24"/>
-        </w:rPr>
-        <w:t xml:space="preserve"> </w:t>
+      <w:proofErr w:type="spellEnd"/>
+      <w:r>
+        <w:rPr>
+          <w:sz w:val="24"/>
+        </w:rPr>
+        <w:t xml:space="preserve">} </w:t>
       </w:r>
       <w:r>
         <w:rPr>
@@ -282,12 +293,14 @@
         </w:rPr>
         <w:t>${</w:t>
       </w:r>
+      <w:proofErr w:type="spellStart"/>
       <w:r>
         <w:rPr>
           <w:sz w:val="24"/>
         </w:rPr>
         <w:t>document</w:t>
       </w:r>
+      <w:proofErr w:type="spellEnd"/>
       <w:r>
         <w:rPr>
           <w:sz w:val="24"/>
@@ -489,12 +502,14 @@
         </w:rPr>
         <w:t xml:space="preserve"> </w:t>
       </w:r>
+      <w:proofErr w:type="spellStart"/>
       <w:r>
         <w:rPr>
           <w:sz w:val="24"/>
         </w:rPr>
         <w:t>Uniempresarial</w:t>
       </w:r>
+      <w:proofErr w:type="spellEnd"/>
       <w:r>
         <w:rPr>
           <w:spacing w:val="23"/>
@@ -597,14 +612,87 @@
         <w:rPr>
           <w:sz w:val="24"/>
         </w:rPr>
+        <w:t>${post}</w:t>
+      </w:r>
+      <w:r>
+        <w:rPr>
+          <w:sz w:val="24"/>
+        </w:rPr>
+        <w:t>.</w:t>
+      </w:r>
+      <w:r>
+        <w:rPr>
+          <w:spacing w:val="1"/>
+          <w:sz w:val="24"/>
+        </w:rPr>
+        <w:t xml:space="preserve"> </w:t>
+      </w:r>
+      <w:r>
+        <w:rPr>
+          <w:sz w:val="24"/>
+        </w:rPr>
+        <w:t>Mediante</w:t>
+      </w:r>
+      <w:r>
+        <w:rPr>
+          <w:spacing w:val="15"/>
+          <w:sz w:val="24"/>
+        </w:rPr>
+        <w:t xml:space="preserve"> </w:t>
+      </w:r>
+      <w:r>
+        <w:rPr>
+          <w:sz w:val="24"/>
+        </w:rPr>
+        <w:t>un</w:t>
+      </w:r>
+      <w:r>
+        <w:rPr>
+          <w:spacing w:val="16"/>
+          <w:sz w:val="24"/>
+        </w:rPr>
+        <w:t xml:space="preserve"> </w:t>
+      </w:r>
+      <w:r>
+        <w:rPr>
+          <w:sz w:val="24"/>
+        </w:rPr>
+        <w:t>contrato</w:t>
+      </w:r>
+      <w:r>
+        <w:rPr>
+          <w:spacing w:val="16"/>
+          <w:sz w:val="24"/>
+        </w:rPr>
+        <w:t xml:space="preserve"> </w:t>
+      </w:r>
+      <w:r>
+        <w:rPr>
+          <w:sz w:val="24"/>
+        </w:rPr>
+        <w:t>a</w:t>
+      </w:r>
+      <w:r>
+        <w:rPr>
+          <w:spacing w:val="16"/>
+          <w:sz w:val="24"/>
+        </w:rPr>
+        <w:t xml:space="preserve"> </w:t>
+      </w:r>
+      <w:r>
+        <w:rPr>
+          <w:sz w:val="24"/>
+        </w:rPr>
         <w:t>${</w:t>
       </w:r>
-      <w:r>
-        <w:rPr>
-          <w:sz w:val="24"/>
-        </w:rPr>
-        <w:t>post</w:t>
-      </w:r>
+      <w:proofErr w:type="spellStart"/>
+      <w:r>
+        <w:rPr>
+          <w:sz w:val="24"/>
+        </w:rPr>
+        <w:t>type_contract</w:t>
+      </w:r>
+      <w:proofErr w:type="spellEnd"/>
       <w:r>
         <w:rPr>
           <w:sz w:val="24"/>
@@ -619,32 +707,6 @@
       </w:r>
       <w:r>
         <w:rPr>
-          <w:spacing w:val="1"/>
-          <w:sz w:val="24"/>
-        </w:rPr>
-        <w:t xml:space="preserve"> </w:t>
-      </w:r>
-      <w:r>
-        <w:rPr>
-          <w:sz w:val="24"/>
-        </w:rPr>
-        <w:t>Mediante</w:t>
-      </w:r>
-      <w:r>
-        <w:rPr>
-          <w:spacing w:val="15"/>
-          <w:sz w:val="24"/>
-        </w:rPr>
-        <w:t xml:space="preserve"> </w:t>
-      </w:r>
-      <w:r>
-        <w:rPr>
-          <w:sz w:val="24"/>
-        </w:rPr>
-        <w:t>un</w:t>
-      </w:r>
-      <w:r>
-        <w:rPr>
           <w:spacing w:val="16"/>
           <w:sz w:val="24"/>
         </w:rPr>
@@ -654,7 +716,7 @@
         <w:rPr>
           <w:sz w:val="24"/>
         </w:rPr>
-        <w:t>contrato</w:t>
+        <w:t>Desde</w:t>
       </w:r>
       <w:r>
         <w:rPr>
@@ -667,7 +729,7 @@
         <w:rPr>
           <w:sz w:val="24"/>
         </w:rPr>
-        <w:t>a</w:t>
+        <w:t>el</w:t>
       </w:r>
       <w:r>
         <w:rPr>
@@ -682,69 +744,14 @@
         </w:rPr>
         <w:t>${</w:t>
       </w:r>
-      <w:r>
-        <w:rPr>
-          <w:sz w:val="24"/>
-        </w:rPr>
-        <w:t>type_contract</w:t>
-      </w:r>
-      <w:r>
-        <w:rPr>
-          <w:sz w:val="24"/>
-        </w:rPr>
-        <w:t>}</w:t>
-      </w:r>
-      <w:r>
-        <w:rPr>
-          <w:sz w:val="24"/>
-        </w:rPr>
-        <w:t>.</w:t>
-      </w:r>
-      <w:r>
-        <w:rPr>
-          <w:spacing w:val="16"/>
-          <w:sz w:val="24"/>
-        </w:rPr>
-        <w:t xml:space="preserve"> </w:t>
-      </w:r>
-      <w:r>
-        <w:rPr>
-          <w:sz w:val="24"/>
-        </w:rPr>
-        <w:t>Desde</w:t>
-      </w:r>
-      <w:r>
-        <w:rPr>
-          <w:spacing w:val="16"/>
-          <w:sz w:val="24"/>
-        </w:rPr>
-        <w:t xml:space="preserve"> </w:t>
-      </w:r>
-      <w:r>
-        <w:rPr>
-          <w:sz w:val="24"/>
-        </w:rPr>
-        <w:t>el</w:t>
-      </w:r>
-      <w:r>
-        <w:rPr>
-          <w:spacing w:val="16"/>
-          <w:sz w:val="24"/>
-        </w:rPr>
-        <w:t xml:space="preserve"> </w:t>
-      </w:r>
-      <w:r>
-        <w:rPr>
-          <w:sz w:val="24"/>
-        </w:rPr>
-        <w:t>${</w:t>
-      </w:r>
+      <w:proofErr w:type="spellStart"/>
       <w:r>
         <w:rPr>
           <w:sz w:val="24"/>
         </w:rPr>
         <w:t>start</w:t>
       </w:r>
+      <w:proofErr w:type="spellEnd"/>
       <w:r>
         <w:rPr>
           <w:sz w:val="24"/>
@@ -1021,7 +1028,27 @@
         <w:rPr>
           <w:rFonts w:ascii="Arial MT" w:hAnsi="Arial MT"/>
         </w:rPr>
-        <w:t>(24)</w:t>
+        <w:t>(${</w:t>
+      </w:r>
+      <w:proofErr w:type="spellStart"/>
+      <w:r>
+        <w:rPr>
+          <w:rFonts w:ascii="Arial MT" w:hAnsi="Arial MT"/>
+        </w:rPr>
+        <w:t>day</w:t>
+      </w:r>
+      <w:proofErr w:type="spellEnd"/>
+      <w:r>
+        <w:rPr>
+          <w:rFonts w:ascii="Arial MT" w:hAnsi="Arial MT"/>
+        </w:rPr>
+        <w:t>}</w:t>
+      </w:r>
+      <w:r>
+        <w:rPr>
+          <w:rFonts w:ascii="Arial MT" w:hAnsi="Arial MT"/>
+        </w:rPr>
+        <w:t>)</w:t>
       </w:r>
       <w:r>
         <w:rPr>
@@ -1086,7 +1113,27 @@
         <w:rPr>
           <w:rFonts w:ascii="Arial MT" w:hAnsi="Arial MT"/>
         </w:rPr>
-        <w:t>(enero)</w:t>
+        <w:t>(${</w:t>
+      </w:r>
+      <w:proofErr w:type="spellStart"/>
+      <w:r>
+        <w:rPr>
+          <w:rFonts w:ascii="Arial MT" w:hAnsi="Arial MT"/>
+        </w:rPr>
+        <w:t>month</w:t>
+      </w:r>
+      <w:proofErr w:type="spellEnd"/>
+      <w:r>
+        <w:rPr>
+          <w:rFonts w:ascii="Arial MT" w:hAnsi="Arial MT"/>
+        </w:rPr>
+        <w:t>}</w:t>
+      </w:r>
+      <w:r>
+        <w:rPr>
+          <w:rFonts w:ascii="Arial MT" w:hAnsi="Arial MT"/>
+        </w:rPr>
+        <w:t>)</w:t>
       </w:r>
       <w:r>
         <w:rPr>
@@ -1099,21 +1146,16 @@
         <w:rPr>
           <w:rFonts w:ascii="Arial MT" w:hAnsi="Arial MT"/>
         </w:rPr>
-        <w:t>de</w:t>
-      </w:r>
-      <w:r>
-        <w:rPr>
-          <w:rFonts w:ascii="Arial MT" w:hAnsi="Arial MT"/>
-          <w:spacing w:val="-64"/>
-        </w:rPr>
-        <w:t xml:space="preserve"> </w:t>
-      </w:r>
-      <w:r>
-        <w:rPr>
-          <w:rFonts w:ascii="Arial MT" w:hAnsi="Arial MT"/>
-        </w:rPr>
-        <w:t>2024.</w:t>
-      </w:r>
+        <w:t>de ${year}</w:t>
+      </w:r>
+      <w:r>
+        <w:rPr>
+          <w:rFonts w:ascii="Arial MT" w:hAnsi="Arial MT"/>
+        </w:rPr>
+        <w:t>.</w:t>
+      </w:r>
+      <w:bookmarkStart w:id="0" w:name="_GoBack"/>
+      <w:bookmarkEnd w:id="0"/>
     </w:p>
     <w:p>
       <w:pPr>
@@ -1339,6 +1381,7 @@
       <w:r>
         <w:rPr>
           <w:noProof/>
+          <w:lang w:val="es-CO" w:eastAsia="es-CO"/>
         </w:rPr>
         <w:drawing>
           <wp:anchor distT="0" distB="0" distL="0" distR="0" simplePos="0" relativeHeight="251658240" behindDoc="0" locked="0" layoutInCell="1" allowOverlap="1" wp14:anchorId="0099CB10" wp14:editId="270FC2B6">
@@ -1396,7 +1439,7 @@
 </file>
 
 <file path=word/styles.xml><?xml version="1.0" encoding="utf-8"?>
-<w:styles xmlns:mc="http://schemas.openxmlformats.org/markup-compatibility/2006" xmlns:r="http://schemas.openxmlformats.org/officeDocument/2006/relationships" xmlns:w="http://schemas.openxmlformats.org/wordprocessingml/2006/main" xmlns:w14="http://schemas.microsoft.com/office/word/2010/wordml" xmlns:w15="http://schemas.microsoft.com/office/word/2012/wordml" xmlns:w16cex="http://schemas.microsoft.com/office/word/2018/wordml/cex" xmlns:w16cid="http://schemas.microsoft.com/office/word/2016/wordml/cid" xmlns:w16="http://schemas.microsoft.com/office/word/2018/wordml" xmlns:w16sdtdh="http://schemas.microsoft.com/office/word/2020/wordml/sdtdatahash" xmlns:w16se="http://schemas.microsoft.com/office/word/2015/wordml/symex" mc:Ignorable="w14 w15 w16se w16cid w16 w16cex w16sdtdh">
+<w:styles xmlns:mc="http://schemas.openxmlformats.org/markup-compatibility/2006" xmlns:r="http://schemas.openxmlformats.org/officeDocument/2006/relationships" xmlns:w="http://schemas.openxmlformats.org/wordprocessingml/2006/main" xmlns:w14="http://schemas.microsoft.com/office/word/2010/wordml" xmlns:w15="http://schemas.microsoft.com/office/word/2012/wordml" xmlns:w16se="http://schemas.microsoft.com/office/word/2015/wordml/symex" mc:Ignorable="w14 w15 w16se">
   <w:docDefaults>
     <w:rPrDefault>
       <w:rPr>
@@ -1414,7 +1457,7 @@
       </w:pPr>
     </w:pPrDefault>
   </w:docDefaults>
-  <w:latentStyles w:defLockedState="0" w:defUIPriority="99" w:defSemiHidden="0" w:defUnhideWhenUsed="0" w:defQFormat="0" w:count="376">
+  <w:latentStyles w:defLockedState="0" w:defUIPriority="99" w:defSemiHidden="0" w:defUnhideWhenUsed="0" w:defQFormat="0" w:count="371">
     <w:lsdException w:name="Normal" w:uiPriority="0" w:qFormat="1"/>
     <w:lsdException w:name="heading 1" w:uiPriority="9" w:qFormat="1"/>
     <w:lsdException w:name="heading 2" w:semiHidden="1" w:uiPriority="9" w:unhideWhenUsed="1" w:qFormat="1"/>
@@ -1786,11 +1829,6 @@
     <w:lsdException w:name="List Table 5 Dark Accent 6" w:uiPriority="50"/>
     <w:lsdException w:name="List Table 6 Colorful Accent 6" w:uiPriority="51"/>
     <w:lsdException w:name="List Table 7 Colorful Accent 6" w:uiPriority="52"/>
-    <w:lsdException w:name="Mention" w:semiHidden="1" w:unhideWhenUsed="1"/>
-    <w:lsdException w:name="Smart Hyperlink" w:semiHidden="1" w:unhideWhenUsed="1"/>
-    <w:lsdException w:name="Hashtag" w:semiHidden="1" w:unhideWhenUsed="1"/>
-    <w:lsdException w:name="Unresolved Mention" w:semiHidden="1" w:unhideWhenUsed="1"/>
-    <w:lsdException w:name="Smart Link" w:semiHidden="1" w:unhideWhenUsed="1"/>
   </w:latentStyles>
   <w:style w:type="paragraph" w:default="1" w:styleId="Normal">
     <w:name w:val="Normal"/>

</xml_diff>

<commit_message>
Revert "changes of: pdf and word desing, then sql post."
This reverts commit 8c44b359473b19f3f851e98e902e47169f326e30.
</commit_message>
<xml_diff>
--- a/public/document - copia.docx
+++ b/public/document - copia.docx
@@ -1,6 +1,6 @@
 
 <file path=word/document.xml><?xml version="1.0" encoding="utf-8"?>
-<w:document xmlns:wpc="http://schemas.microsoft.com/office/word/2010/wordprocessingCanvas" xmlns:cx="http://schemas.microsoft.com/office/drawing/2014/chartex" xmlns:mc="http://schemas.openxmlformats.org/markup-compatibility/2006" xmlns:o="urn:schemas-microsoft-com:office:office" xmlns:r="http://schemas.openxmlformats.org/officeDocument/2006/relationships" xmlns:m="http://schemas.openxmlformats.org/officeDocument/2006/math" xmlns:v="urn:schemas-microsoft-com:vml" xmlns:wp14="http://schemas.microsoft.com/office/word/2010/wordprocessingDrawing" xmlns:wp="http://schemas.openxmlformats.org/drawingml/2006/wordprocessingDrawing" xmlns:w10="urn:schemas-microsoft-com:office:word" xmlns:w="http://schemas.openxmlformats.org/wordprocessingml/2006/main" xmlns:w14="http://schemas.microsoft.com/office/word/2010/wordml" xmlns:w15="http://schemas.microsoft.com/office/word/2012/wordml" xmlns:w16se="http://schemas.microsoft.com/office/word/2015/wordml/symex" xmlns:wpg="http://schemas.microsoft.com/office/word/2010/wordprocessingGroup" xmlns:wpi="http://schemas.microsoft.com/office/word/2010/wordprocessingInk" xmlns:wne="http://schemas.microsoft.com/office/word/2006/wordml" xmlns:wps="http://schemas.microsoft.com/office/word/2010/wordprocessingShape" mc:Ignorable="w14 w15 w16se wp14">
+<w:document xmlns:wpc="http://schemas.microsoft.com/office/word/2010/wordprocessingCanvas" xmlns:cx="http://schemas.microsoft.com/office/drawing/2014/chartex" xmlns:cx1="http://schemas.microsoft.com/office/drawing/2015/9/8/chartex" xmlns:cx2="http://schemas.microsoft.com/office/drawing/2015/10/21/chartex" xmlns:cx3="http://schemas.microsoft.com/office/drawing/2016/5/9/chartex" xmlns:cx4="http://schemas.microsoft.com/office/drawing/2016/5/10/chartex" xmlns:cx5="http://schemas.microsoft.com/office/drawing/2016/5/11/chartex" xmlns:cx6="http://schemas.microsoft.com/office/drawing/2016/5/12/chartex" xmlns:cx7="http://schemas.microsoft.com/office/drawing/2016/5/13/chartex" xmlns:cx8="http://schemas.microsoft.com/office/drawing/2016/5/14/chartex" xmlns:mc="http://schemas.openxmlformats.org/markup-compatibility/2006" xmlns:aink="http://schemas.microsoft.com/office/drawing/2016/ink" xmlns:am3d="http://schemas.microsoft.com/office/drawing/2017/model3d" xmlns:o="urn:schemas-microsoft-com:office:office" xmlns:oel="http://schemas.microsoft.com/office/2019/extlst" xmlns:r="http://schemas.openxmlformats.org/officeDocument/2006/relationships" xmlns:m="http://schemas.openxmlformats.org/officeDocument/2006/math" xmlns:v="urn:schemas-microsoft-com:vml" xmlns:wp14="http://schemas.microsoft.com/office/word/2010/wordprocessingDrawing" xmlns:wp="http://schemas.openxmlformats.org/drawingml/2006/wordprocessingDrawing" xmlns:w10="urn:schemas-microsoft-com:office:word" xmlns:w="http://schemas.openxmlformats.org/wordprocessingml/2006/main" xmlns:w14="http://schemas.microsoft.com/office/word/2010/wordml" xmlns:w15="http://schemas.microsoft.com/office/word/2012/wordml" xmlns:w16cex="http://schemas.microsoft.com/office/word/2018/wordml/cex" xmlns:w16cid="http://schemas.microsoft.com/office/word/2016/wordml/cid" xmlns:w16="http://schemas.microsoft.com/office/word/2018/wordml" xmlns:w16sdtdh="http://schemas.microsoft.com/office/word/2020/wordml/sdtdatahash" xmlns:w16se="http://schemas.microsoft.com/office/word/2015/wordml/symex" xmlns:wpg="http://schemas.microsoft.com/office/word/2010/wordprocessingGroup" xmlns:wpi="http://schemas.microsoft.com/office/word/2010/wordprocessingInk" xmlns:wne="http://schemas.microsoft.com/office/word/2006/wordml" xmlns:wps="http://schemas.microsoft.com/office/word/2010/wordprocessingShape" mc:Ignorable="w14 w15 w16se w16cid w16 w16cex w16sdtdh wp14">
   <w:body>
     <w:p>
       <w:pPr>
@@ -13,7 +13,6 @@
         <w:rPr>
           <w:noProof/>
           <w:sz w:val="20"/>
-          <w:lang w:val="es-CO" w:eastAsia="es-CO"/>
         </w:rPr>
         <w:drawing>
           <wp:inline distT="0" distB="0" distL="0" distR="0" wp14:anchorId="3A9B39CA" wp14:editId="7004BB7E">
@@ -203,21 +202,7 @@
         <w:rPr>
           <w:sz w:val="24"/>
         </w:rPr>
-        <w:t xml:space="preserve"> ${</w:t>
-      </w:r>
-      <w:proofErr w:type="spellStart"/>
-      <w:r>
-        <w:rPr>
-          <w:sz w:val="24"/>
-        </w:rPr>
-        <w:t>name</w:t>
-      </w:r>
-      <w:proofErr w:type="spellEnd"/>
-      <w:r>
-        <w:rPr>
-          <w:sz w:val="24"/>
-        </w:rPr>
-        <w:t>}</w:t>
+        <w:t xml:space="preserve"> ${name}</w:t>
       </w:r>
       <w:r>
         <w:rPr>
@@ -259,19 +244,23 @@
         </w:rPr>
         <w:t>${</w:t>
       </w:r>
-      <w:proofErr w:type="spellStart"/>
       <w:r>
         <w:rPr>
           <w:sz w:val="24"/>
         </w:rPr>
         <w:t>type_document</w:t>
       </w:r>
-      <w:proofErr w:type="spellEnd"/>
-      <w:r>
-        <w:rPr>
-          <w:sz w:val="24"/>
-        </w:rPr>
-        <w:t xml:space="preserve">} </w:t>
+      <w:r>
+        <w:rPr>
+          <w:sz w:val="24"/>
+        </w:rPr>
+        <w:t>}</w:t>
+      </w:r>
+      <w:r>
+        <w:rPr>
+          <w:sz w:val="24"/>
+        </w:rPr>
+        <w:t xml:space="preserve"> </w:t>
       </w:r>
       <w:r>
         <w:rPr>
@@ -293,14 +282,12 @@
         </w:rPr>
         <w:t>${</w:t>
       </w:r>
-      <w:proofErr w:type="spellStart"/>
       <w:r>
         <w:rPr>
           <w:sz w:val="24"/>
         </w:rPr>
         <w:t>document</w:t>
       </w:r>
-      <w:proofErr w:type="spellEnd"/>
       <w:r>
         <w:rPr>
           <w:sz w:val="24"/>
@@ -502,14 +489,12 @@
         </w:rPr>
         <w:t xml:space="preserve"> </w:t>
       </w:r>
-      <w:proofErr w:type="spellStart"/>
       <w:r>
         <w:rPr>
           <w:sz w:val="24"/>
         </w:rPr>
         <w:t>Uniempresarial</w:t>
       </w:r>
-      <w:proofErr w:type="spellEnd"/>
       <w:r>
         <w:rPr>
           <w:spacing w:val="23"/>
@@ -612,7 +597,19 @@
         <w:rPr>
           <w:sz w:val="24"/>
         </w:rPr>
-        <w:t>${post}</w:t>
+        <w:t>${</w:t>
+      </w:r>
+      <w:r>
+        <w:rPr>
+          <w:sz w:val="24"/>
+        </w:rPr>
+        <w:t>post</w:t>
+      </w:r>
+      <w:r>
+        <w:rPr>
+          <w:sz w:val="24"/>
+        </w:rPr>
+        <w:t>}</w:t>
       </w:r>
       <w:r>
         <w:rPr>
@@ -685,14 +682,12 @@
         </w:rPr>
         <w:t>${</w:t>
       </w:r>
-      <w:proofErr w:type="spellStart"/>
       <w:r>
         <w:rPr>
           <w:sz w:val="24"/>
         </w:rPr>
         <w:t>type_contract</w:t>
       </w:r>
-      <w:proofErr w:type="spellEnd"/>
       <w:r>
         <w:rPr>
           <w:sz w:val="24"/>
@@ -744,14 +739,12 @@
         </w:rPr>
         <w:t>${</w:t>
       </w:r>
-      <w:proofErr w:type="spellStart"/>
       <w:r>
         <w:rPr>
           <w:sz w:val="24"/>
         </w:rPr>
         <w:t>start</w:t>
       </w:r>
-      <w:proofErr w:type="spellEnd"/>
       <w:r>
         <w:rPr>
           <w:sz w:val="24"/>
@@ -1028,27 +1021,7 @@
         <w:rPr>
           <w:rFonts w:ascii="Arial MT" w:hAnsi="Arial MT"/>
         </w:rPr>
-        <w:t>(${</w:t>
-      </w:r>
-      <w:proofErr w:type="spellStart"/>
-      <w:r>
-        <w:rPr>
-          <w:rFonts w:ascii="Arial MT" w:hAnsi="Arial MT"/>
-        </w:rPr>
-        <w:t>day</w:t>
-      </w:r>
-      <w:proofErr w:type="spellEnd"/>
-      <w:r>
-        <w:rPr>
-          <w:rFonts w:ascii="Arial MT" w:hAnsi="Arial MT"/>
-        </w:rPr>
-        <w:t>}</w:t>
-      </w:r>
-      <w:r>
-        <w:rPr>
-          <w:rFonts w:ascii="Arial MT" w:hAnsi="Arial MT"/>
-        </w:rPr>
-        <w:t>)</w:t>
+        <w:t>(24)</w:t>
       </w:r>
       <w:r>
         <w:rPr>
@@ -1113,27 +1086,7 @@
         <w:rPr>
           <w:rFonts w:ascii="Arial MT" w:hAnsi="Arial MT"/>
         </w:rPr>
-        <w:t>(${</w:t>
-      </w:r>
-      <w:proofErr w:type="spellStart"/>
-      <w:r>
-        <w:rPr>
-          <w:rFonts w:ascii="Arial MT" w:hAnsi="Arial MT"/>
-        </w:rPr>
-        <w:t>month</w:t>
-      </w:r>
-      <w:proofErr w:type="spellEnd"/>
-      <w:r>
-        <w:rPr>
-          <w:rFonts w:ascii="Arial MT" w:hAnsi="Arial MT"/>
-        </w:rPr>
-        <w:t>}</w:t>
-      </w:r>
-      <w:r>
-        <w:rPr>
-          <w:rFonts w:ascii="Arial MT" w:hAnsi="Arial MT"/>
-        </w:rPr>
-        <w:t>)</w:t>
+        <w:t>(enero)</w:t>
       </w:r>
       <w:r>
         <w:rPr>
@@ -1146,16 +1099,21 @@
         <w:rPr>
           <w:rFonts w:ascii="Arial MT" w:hAnsi="Arial MT"/>
         </w:rPr>
-        <w:t>de ${year}</w:t>
-      </w:r>
-      <w:r>
-        <w:rPr>
-          <w:rFonts w:ascii="Arial MT" w:hAnsi="Arial MT"/>
-        </w:rPr>
-        <w:t>.</w:t>
-      </w:r>
-      <w:bookmarkStart w:id="0" w:name="_GoBack"/>
-      <w:bookmarkEnd w:id="0"/>
+        <w:t>de</w:t>
+      </w:r>
+      <w:r>
+        <w:rPr>
+          <w:rFonts w:ascii="Arial MT" w:hAnsi="Arial MT"/>
+          <w:spacing w:val="-64"/>
+        </w:rPr>
+        <w:t xml:space="preserve"> </w:t>
+      </w:r>
+      <w:r>
+        <w:rPr>
+          <w:rFonts w:ascii="Arial MT" w:hAnsi="Arial MT"/>
+        </w:rPr>
+        <w:t>2024.</w:t>
+      </w:r>
     </w:p>
     <w:p>
       <w:pPr>
@@ -1381,7 +1339,6 @@
       <w:r>
         <w:rPr>
           <w:noProof/>
-          <w:lang w:val="es-CO" w:eastAsia="es-CO"/>
         </w:rPr>
         <w:drawing>
           <wp:anchor distT="0" distB="0" distL="0" distR="0" simplePos="0" relativeHeight="251658240" behindDoc="0" locked="0" layoutInCell="1" allowOverlap="1" wp14:anchorId="0099CB10" wp14:editId="270FC2B6">
@@ -1439,7 +1396,7 @@
 </file>
 
 <file path=word/styles.xml><?xml version="1.0" encoding="utf-8"?>
-<w:styles xmlns:mc="http://schemas.openxmlformats.org/markup-compatibility/2006" xmlns:r="http://schemas.openxmlformats.org/officeDocument/2006/relationships" xmlns:w="http://schemas.openxmlformats.org/wordprocessingml/2006/main" xmlns:w14="http://schemas.microsoft.com/office/word/2010/wordml" xmlns:w15="http://schemas.microsoft.com/office/word/2012/wordml" xmlns:w16se="http://schemas.microsoft.com/office/word/2015/wordml/symex" mc:Ignorable="w14 w15 w16se">
+<w:styles xmlns:mc="http://schemas.openxmlformats.org/markup-compatibility/2006" xmlns:r="http://schemas.openxmlformats.org/officeDocument/2006/relationships" xmlns:w="http://schemas.openxmlformats.org/wordprocessingml/2006/main" xmlns:w14="http://schemas.microsoft.com/office/word/2010/wordml" xmlns:w15="http://schemas.microsoft.com/office/word/2012/wordml" xmlns:w16cex="http://schemas.microsoft.com/office/word/2018/wordml/cex" xmlns:w16cid="http://schemas.microsoft.com/office/word/2016/wordml/cid" xmlns:w16="http://schemas.microsoft.com/office/word/2018/wordml" xmlns:w16sdtdh="http://schemas.microsoft.com/office/word/2020/wordml/sdtdatahash" xmlns:w16se="http://schemas.microsoft.com/office/word/2015/wordml/symex" mc:Ignorable="w14 w15 w16se w16cid w16 w16cex w16sdtdh">
   <w:docDefaults>
     <w:rPrDefault>
       <w:rPr>
@@ -1457,7 +1414,7 @@
       </w:pPr>
     </w:pPrDefault>
   </w:docDefaults>
-  <w:latentStyles w:defLockedState="0" w:defUIPriority="99" w:defSemiHidden="0" w:defUnhideWhenUsed="0" w:defQFormat="0" w:count="371">
+  <w:latentStyles w:defLockedState="0" w:defUIPriority="99" w:defSemiHidden="0" w:defUnhideWhenUsed="0" w:defQFormat="0" w:count="376">
     <w:lsdException w:name="Normal" w:uiPriority="0" w:qFormat="1"/>
     <w:lsdException w:name="heading 1" w:uiPriority="9" w:qFormat="1"/>
     <w:lsdException w:name="heading 2" w:semiHidden="1" w:uiPriority="9" w:unhideWhenUsed="1" w:qFormat="1"/>
@@ -1829,6 +1786,11 @@
     <w:lsdException w:name="List Table 5 Dark Accent 6" w:uiPriority="50"/>
     <w:lsdException w:name="List Table 6 Colorful Accent 6" w:uiPriority="51"/>
     <w:lsdException w:name="List Table 7 Colorful Accent 6" w:uiPriority="52"/>
+    <w:lsdException w:name="Mention" w:semiHidden="1" w:unhideWhenUsed="1"/>
+    <w:lsdException w:name="Smart Hyperlink" w:semiHidden="1" w:unhideWhenUsed="1"/>
+    <w:lsdException w:name="Hashtag" w:semiHidden="1" w:unhideWhenUsed="1"/>
+    <w:lsdException w:name="Unresolved Mention" w:semiHidden="1" w:unhideWhenUsed="1"/>
+    <w:lsdException w:name="Smart Link" w:semiHidden="1" w:unhideWhenUsed="1"/>
   </w:latentStyles>
   <w:style w:type="paragraph" w:default="1" w:styleId="Normal">
     <w:name w:val="Normal"/>

</xml_diff>

<commit_message>
Nueva subida de cambios para pruebas en servidor
</commit_message>
<xml_diff>
--- a/public/document - copia.docx
+++ b/public/document - copia.docx
@@ -1,6 +1,6 @@
 
 <file path=word/document.xml><?xml version="1.0" encoding="utf-8"?>
-<w:document xmlns:wpc="http://schemas.microsoft.com/office/word/2010/wordprocessingCanvas" xmlns:cx="http://schemas.microsoft.com/office/drawing/2014/chartex" xmlns:cx1="http://schemas.microsoft.com/office/drawing/2015/9/8/chartex" xmlns:cx2="http://schemas.microsoft.com/office/drawing/2015/10/21/chartex" xmlns:cx3="http://schemas.microsoft.com/office/drawing/2016/5/9/chartex" xmlns:cx4="http://schemas.microsoft.com/office/drawing/2016/5/10/chartex" xmlns:cx5="http://schemas.microsoft.com/office/drawing/2016/5/11/chartex" xmlns:cx6="http://schemas.microsoft.com/office/drawing/2016/5/12/chartex" xmlns:cx7="http://schemas.microsoft.com/office/drawing/2016/5/13/chartex" xmlns:cx8="http://schemas.microsoft.com/office/drawing/2016/5/14/chartex" xmlns:mc="http://schemas.openxmlformats.org/markup-compatibility/2006" xmlns:aink="http://schemas.microsoft.com/office/drawing/2016/ink" xmlns:am3d="http://schemas.microsoft.com/office/drawing/2017/model3d" xmlns:o="urn:schemas-microsoft-com:office:office" xmlns:oel="http://schemas.microsoft.com/office/2019/extlst" xmlns:r="http://schemas.openxmlformats.org/officeDocument/2006/relationships" xmlns:m="http://schemas.openxmlformats.org/officeDocument/2006/math" xmlns:v="urn:schemas-microsoft-com:vml" xmlns:wp14="http://schemas.microsoft.com/office/word/2010/wordprocessingDrawing" xmlns:wp="http://schemas.openxmlformats.org/drawingml/2006/wordprocessingDrawing" xmlns:w10="urn:schemas-microsoft-com:office:word" xmlns:w="http://schemas.openxmlformats.org/wordprocessingml/2006/main" xmlns:w14="http://schemas.microsoft.com/office/word/2010/wordml" xmlns:w15="http://schemas.microsoft.com/office/word/2012/wordml" xmlns:w16cex="http://schemas.microsoft.com/office/word/2018/wordml/cex" xmlns:w16cid="http://schemas.microsoft.com/office/word/2016/wordml/cid" xmlns:w16="http://schemas.microsoft.com/office/word/2018/wordml" xmlns:w16sdtdh="http://schemas.microsoft.com/office/word/2020/wordml/sdtdatahash" xmlns:w16se="http://schemas.microsoft.com/office/word/2015/wordml/symex" xmlns:wpg="http://schemas.microsoft.com/office/word/2010/wordprocessingGroup" xmlns:wpi="http://schemas.microsoft.com/office/word/2010/wordprocessingInk" xmlns:wne="http://schemas.microsoft.com/office/word/2006/wordml" xmlns:wps="http://schemas.microsoft.com/office/word/2010/wordprocessingShape" mc:Ignorable="w14 w15 w16se w16cid w16 w16cex w16sdtdh wp14">
+<w:document xmlns:wpc="http://schemas.microsoft.com/office/word/2010/wordprocessingCanvas" xmlns:cx="http://schemas.microsoft.com/office/drawing/2014/chartex" xmlns:mc="http://schemas.openxmlformats.org/markup-compatibility/2006" xmlns:o="urn:schemas-microsoft-com:office:office" xmlns:r="http://schemas.openxmlformats.org/officeDocument/2006/relationships" xmlns:m="http://schemas.openxmlformats.org/officeDocument/2006/math" xmlns:v="urn:schemas-microsoft-com:vml" xmlns:wp14="http://schemas.microsoft.com/office/word/2010/wordprocessingDrawing" xmlns:wp="http://schemas.openxmlformats.org/drawingml/2006/wordprocessingDrawing" xmlns:w10="urn:schemas-microsoft-com:office:word" xmlns:w="http://schemas.openxmlformats.org/wordprocessingml/2006/main" xmlns:w14="http://schemas.microsoft.com/office/word/2010/wordml" xmlns:w15="http://schemas.microsoft.com/office/word/2012/wordml" xmlns:w16se="http://schemas.microsoft.com/office/word/2015/wordml/symex" xmlns:wpg="http://schemas.microsoft.com/office/word/2010/wordprocessingGroup" xmlns:wpi="http://schemas.microsoft.com/office/word/2010/wordprocessingInk" xmlns:wne="http://schemas.microsoft.com/office/word/2006/wordml" xmlns:wps="http://schemas.microsoft.com/office/word/2010/wordprocessingShape" mc:Ignorable="w14 w15 w16se wp14">
   <w:body>
     <w:p>
       <w:pPr>
@@ -13,6 +13,7 @@
         <w:rPr>
           <w:noProof/>
           <w:sz w:val="20"/>
+          <w:lang w:val="es-CO" w:eastAsia="es-CO"/>
         </w:rPr>
         <w:drawing>
           <wp:inline distT="0" distB="0" distL="0" distR="0" wp14:anchorId="3A9B39CA" wp14:editId="7004BB7E">
@@ -202,7 +203,21 @@
         <w:rPr>
           <w:sz w:val="24"/>
         </w:rPr>
-        <w:t xml:space="preserve"> ${name}</w:t>
+        <w:t xml:space="preserve"> ${</w:t>
+      </w:r>
+      <w:proofErr w:type="spellStart"/>
+      <w:r>
+        <w:rPr>
+          <w:sz w:val="24"/>
+        </w:rPr>
+        <w:t>name</w:t>
+      </w:r>
+      <w:proofErr w:type="spellEnd"/>
+      <w:r>
+        <w:rPr>
+          <w:sz w:val="24"/>
+        </w:rPr>
+        <w:t>}</w:t>
       </w:r>
       <w:r>
         <w:rPr>
@@ -244,23 +259,19 @@
         </w:rPr>
         <w:t>${</w:t>
       </w:r>
+      <w:proofErr w:type="spellStart"/>
       <w:r>
         <w:rPr>
           <w:sz w:val="24"/>
         </w:rPr>
         <w:t>type_document</w:t>
       </w:r>
-      <w:r>
-        <w:rPr>
-          <w:sz w:val="24"/>
-        </w:rPr>
-        <w:t>}</w:t>
-      </w:r>
-      <w:r>
-        <w:rPr>
-          <w:sz w:val="24"/>
-        </w:rPr>
-        <w:t xml:space="preserve"> </w:t>
+      <w:proofErr w:type="spellEnd"/>
+      <w:r>
+        <w:rPr>
+          <w:sz w:val="24"/>
+        </w:rPr>
+        <w:t xml:space="preserve">} </w:t>
       </w:r>
       <w:r>
         <w:rPr>
@@ -282,12 +293,14 @@
         </w:rPr>
         <w:t>${</w:t>
       </w:r>
+      <w:proofErr w:type="spellStart"/>
       <w:r>
         <w:rPr>
           <w:sz w:val="24"/>
         </w:rPr>
         <w:t>document</w:t>
       </w:r>
+      <w:proofErr w:type="spellEnd"/>
       <w:r>
         <w:rPr>
           <w:sz w:val="24"/>
@@ -489,12 +502,14 @@
         </w:rPr>
         <w:t xml:space="preserve"> </w:t>
       </w:r>
+      <w:proofErr w:type="spellStart"/>
       <w:r>
         <w:rPr>
           <w:sz w:val="24"/>
         </w:rPr>
         <w:t>Uniempresarial</w:t>
       </w:r>
+      <w:proofErr w:type="spellEnd"/>
       <w:r>
         <w:rPr>
           <w:spacing w:val="23"/>
@@ -597,14 +612,87 @@
         <w:rPr>
           <w:sz w:val="24"/>
         </w:rPr>
+        <w:t>${post}</w:t>
+      </w:r>
+      <w:r>
+        <w:rPr>
+          <w:sz w:val="24"/>
+        </w:rPr>
+        <w:t>.</w:t>
+      </w:r>
+      <w:r>
+        <w:rPr>
+          <w:spacing w:val="1"/>
+          <w:sz w:val="24"/>
+        </w:rPr>
+        <w:t xml:space="preserve"> </w:t>
+      </w:r>
+      <w:r>
+        <w:rPr>
+          <w:sz w:val="24"/>
+        </w:rPr>
+        <w:t>Mediante</w:t>
+      </w:r>
+      <w:r>
+        <w:rPr>
+          <w:spacing w:val="15"/>
+          <w:sz w:val="24"/>
+        </w:rPr>
+        <w:t xml:space="preserve"> </w:t>
+      </w:r>
+      <w:r>
+        <w:rPr>
+          <w:sz w:val="24"/>
+        </w:rPr>
+        <w:t>un</w:t>
+      </w:r>
+      <w:r>
+        <w:rPr>
+          <w:spacing w:val="16"/>
+          <w:sz w:val="24"/>
+        </w:rPr>
+        <w:t xml:space="preserve"> </w:t>
+      </w:r>
+      <w:r>
+        <w:rPr>
+          <w:sz w:val="24"/>
+        </w:rPr>
+        <w:t>contrato</w:t>
+      </w:r>
+      <w:r>
+        <w:rPr>
+          <w:spacing w:val="16"/>
+          <w:sz w:val="24"/>
+        </w:rPr>
+        <w:t xml:space="preserve"> </w:t>
+      </w:r>
+      <w:r>
+        <w:rPr>
+          <w:sz w:val="24"/>
+        </w:rPr>
+        <w:t>a</w:t>
+      </w:r>
+      <w:r>
+        <w:rPr>
+          <w:spacing w:val="16"/>
+          <w:sz w:val="24"/>
+        </w:rPr>
+        <w:t xml:space="preserve"> </w:t>
+      </w:r>
+      <w:r>
+        <w:rPr>
+          <w:sz w:val="24"/>
+        </w:rPr>
         <w:t>${</w:t>
       </w:r>
-      <w:r>
-        <w:rPr>
-          <w:sz w:val="24"/>
-        </w:rPr>
-        <w:t>post</w:t>
-      </w:r>
+      <w:proofErr w:type="spellStart"/>
+      <w:r>
+        <w:rPr>
+          <w:sz w:val="24"/>
+        </w:rPr>
+        <w:t>type_contract</w:t>
+      </w:r>
+      <w:proofErr w:type="spellEnd"/>
       <w:r>
         <w:rPr>
           <w:sz w:val="24"/>
@@ -619,32 +707,6 @@
       </w:r>
       <w:r>
         <w:rPr>
-          <w:spacing w:val="1"/>
-          <w:sz w:val="24"/>
-        </w:rPr>
-        <w:t xml:space="preserve"> </w:t>
-      </w:r>
-      <w:r>
-        <w:rPr>
-          <w:sz w:val="24"/>
-        </w:rPr>
-        <w:t>Mediante</w:t>
-      </w:r>
-      <w:r>
-        <w:rPr>
-          <w:spacing w:val="15"/>
-          <w:sz w:val="24"/>
-        </w:rPr>
-        <w:t xml:space="preserve"> </w:t>
-      </w:r>
-      <w:r>
-        <w:rPr>
-          <w:sz w:val="24"/>
-        </w:rPr>
-        <w:t>un</w:t>
-      </w:r>
-      <w:r>
-        <w:rPr>
           <w:spacing w:val="16"/>
           <w:sz w:val="24"/>
         </w:rPr>
@@ -654,7 +716,7 @@
         <w:rPr>
           <w:sz w:val="24"/>
         </w:rPr>
-        <w:t>contrato</w:t>
+        <w:t>Desde</w:t>
       </w:r>
       <w:r>
         <w:rPr>
@@ -667,7 +729,7 @@
         <w:rPr>
           <w:sz w:val="24"/>
         </w:rPr>
-        <w:t>a</w:t>
+        <w:t>el</w:t>
       </w:r>
       <w:r>
         <w:rPr>
@@ -682,69 +744,14 @@
         </w:rPr>
         <w:t>${</w:t>
       </w:r>
-      <w:r>
-        <w:rPr>
-          <w:sz w:val="24"/>
-        </w:rPr>
-        <w:t>type_contract</w:t>
-      </w:r>
-      <w:r>
-        <w:rPr>
-          <w:sz w:val="24"/>
-        </w:rPr>
-        <w:t>}</w:t>
-      </w:r>
-      <w:r>
-        <w:rPr>
-          <w:sz w:val="24"/>
-        </w:rPr>
-        <w:t>.</w:t>
-      </w:r>
-      <w:r>
-        <w:rPr>
-          <w:spacing w:val="16"/>
-          <w:sz w:val="24"/>
-        </w:rPr>
-        <w:t xml:space="preserve"> </w:t>
-      </w:r>
-      <w:r>
-        <w:rPr>
-          <w:sz w:val="24"/>
-        </w:rPr>
-        <w:t>Desde</w:t>
-      </w:r>
-      <w:r>
-        <w:rPr>
-          <w:spacing w:val="16"/>
-          <w:sz w:val="24"/>
-        </w:rPr>
-        <w:t xml:space="preserve"> </w:t>
-      </w:r>
-      <w:r>
-        <w:rPr>
-          <w:sz w:val="24"/>
-        </w:rPr>
-        <w:t>el</w:t>
-      </w:r>
-      <w:r>
-        <w:rPr>
-          <w:spacing w:val="16"/>
-          <w:sz w:val="24"/>
-        </w:rPr>
-        <w:t xml:space="preserve"> </w:t>
-      </w:r>
-      <w:r>
-        <w:rPr>
-          <w:sz w:val="24"/>
-        </w:rPr>
-        <w:t>${</w:t>
-      </w:r>
+      <w:proofErr w:type="spellStart"/>
       <w:r>
         <w:rPr>
           <w:sz w:val="24"/>
         </w:rPr>
         <w:t>start</w:t>
       </w:r>
+      <w:proofErr w:type="spellEnd"/>
       <w:r>
         <w:rPr>
           <w:sz w:val="24"/>
@@ -1021,7 +1028,27 @@
         <w:rPr>
           <w:rFonts w:ascii="Arial MT" w:hAnsi="Arial MT"/>
         </w:rPr>
-        <w:t>(24)</w:t>
+        <w:t>(${</w:t>
+      </w:r>
+      <w:proofErr w:type="spellStart"/>
+      <w:r>
+        <w:rPr>
+          <w:rFonts w:ascii="Arial MT" w:hAnsi="Arial MT"/>
+        </w:rPr>
+        <w:t>day</w:t>
+      </w:r>
+      <w:proofErr w:type="spellEnd"/>
+      <w:r>
+        <w:rPr>
+          <w:rFonts w:ascii="Arial MT" w:hAnsi="Arial MT"/>
+        </w:rPr>
+        <w:t>}</w:t>
+      </w:r>
+      <w:r>
+        <w:rPr>
+          <w:rFonts w:ascii="Arial MT" w:hAnsi="Arial MT"/>
+        </w:rPr>
+        <w:t>)</w:t>
       </w:r>
       <w:r>
         <w:rPr>
@@ -1086,7 +1113,27 @@
         <w:rPr>
           <w:rFonts w:ascii="Arial MT" w:hAnsi="Arial MT"/>
         </w:rPr>
-        <w:t>(enero)</w:t>
+        <w:t>(${</w:t>
+      </w:r>
+      <w:proofErr w:type="spellStart"/>
+      <w:r>
+        <w:rPr>
+          <w:rFonts w:ascii="Arial MT" w:hAnsi="Arial MT"/>
+        </w:rPr>
+        <w:t>month</w:t>
+      </w:r>
+      <w:proofErr w:type="spellEnd"/>
+      <w:r>
+        <w:rPr>
+          <w:rFonts w:ascii="Arial MT" w:hAnsi="Arial MT"/>
+        </w:rPr>
+        <w:t>}</w:t>
+      </w:r>
+      <w:r>
+        <w:rPr>
+          <w:rFonts w:ascii="Arial MT" w:hAnsi="Arial MT"/>
+        </w:rPr>
+        <w:t>)</w:t>
       </w:r>
       <w:r>
         <w:rPr>
@@ -1099,21 +1146,16 @@
         <w:rPr>
           <w:rFonts w:ascii="Arial MT" w:hAnsi="Arial MT"/>
         </w:rPr>
-        <w:t>de</w:t>
-      </w:r>
-      <w:r>
-        <w:rPr>
-          <w:rFonts w:ascii="Arial MT" w:hAnsi="Arial MT"/>
-          <w:spacing w:val="-64"/>
-        </w:rPr>
-        <w:t xml:space="preserve"> </w:t>
-      </w:r>
-      <w:r>
-        <w:rPr>
-          <w:rFonts w:ascii="Arial MT" w:hAnsi="Arial MT"/>
-        </w:rPr>
-        <w:t>2024.</w:t>
-      </w:r>
+        <w:t>de ${year}</w:t>
+      </w:r>
+      <w:r>
+        <w:rPr>
+          <w:rFonts w:ascii="Arial MT" w:hAnsi="Arial MT"/>
+        </w:rPr>
+        <w:t>.</w:t>
+      </w:r>
+      <w:bookmarkStart w:id="0" w:name="_GoBack"/>
+      <w:bookmarkEnd w:id="0"/>
     </w:p>
     <w:p>
       <w:pPr>
@@ -1339,6 +1381,7 @@
       <w:r>
         <w:rPr>
           <w:noProof/>
+          <w:lang w:val="es-CO" w:eastAsia="es-CO"/>
         </w:rPr>
         <w:drawing>
           <wp:anchor distT="0" distB="0" distL="0" distR="0" simplePos="0" relativeHeight="251658240" behindDoc="0" locked="0" layoutInCell="1" allowOverlap="1" wp14:anchorId="0099CB10" wp14:editId="270FC2B6">
@@ -1396,7 +1439,7 @@
 </file>
 
 <file path=word/styles.xml><?xml version="1.0" encoding="utf-8"?>
-<w:styles xmlns:mc="http://schemas.openxmlformats.org/markup-compatibility/2006" xmlns:r="http://schemas.openxmlformats.org/officeDocument/2006/relationships" xmlns:w="http://schemas.openxmlformats.org/wordprocessingml/2006/main" xmlns:w14="http://schemas.microsoft.com/office/word/2010/wordml" xmlns:w15="http://schemas.microsoft.com/office/word/2012/wordml" xmlns:w16cex="http://schemas.microsoft.com/office/word/2018/wordml/cex" xmlns:w16cid="http://schemas.microsoft.com/office/word/2016/wordml/cid" xmlns:w16="http://schemas.microsoft.com/office/word/2018/wordml" xmlns:w16sdtdh="http://schemas.microsoft.com/office/word/2020/wordml/sdtdatahash" xmlns:w16se="http://schemas.microsoft.com/office/word/2015/wordml/symex" mc:Ignorable="w14 w15 w16se w16cid w16 w16cex w16sdtdh">
+<w:styles xmlns:mc="http://schemas.openxmlformats.org/markup-compatibility/2006" xmlns:r="http://schemas.openxmlformats.org/officeDocument/2006/relationships" xmlns:w="http://schemas.openxmlformats.org/wordprocessingml/2006/main" xmlns:w14="http://schemas.microsoft.com/office/word/2010/wordml" xmlns:w15="http://schemas.microsoft.com/office/word/2012/wordml" xmlns:w16se="http://schemas.microsoft.com/office/word/2015/wordml/symex" mc:Ignorable="w14 w15 w16se">
   <w:docDefaults>
     <w:rPrDefault>
       <w:rPr>
@@ -1414,7 +1457,7 @@
       </w:pPr>
     </w:pPrDefault>
   </w:docDefaults>
-  <w:latentStyles w:defLockedState="0" w:defUIPriority="99" w:defSemiHidden="0" w:defUnhideWhenUsed="0" w:defQFormat="0" w:count="376">
+  <w:latentStyles w:defLockedState="0" w:defUIPriority="99" w:defSemiHidden="0" w:defUnhideWhenUsed="0" w:defQFormat="0" w:count="371">
     <w:lsdException w:name="Normal" w:uiPriority="0" w:qFormat="1"/>
     <w:lsdException w:name="heading 1" w:uiPriority="9" w:qFormat="1"/>
     <w:lsdException w:name="heading 2" w:semiHidden="1" w:uiPriority="9" w:unhideWhenUsed="1" w:qFormat="1"/>
@@ -1786,11 +1829,6 @@
     <w:lsdException w:name="List Table 5 Dark Accent 6" w:uiPriority="50"/>
     <w:lsdException w:name="List Table 6 Colorful Accent 6" w:uiPriority="51"/>
     <w:lsdException w:name="List Table 7 Colorful Accent 6" w:uiPriority="52"/>
-    <w:lsdException w:name="Mention" w:semiHidden="1" w:unhideWhenUsed="1"/>
-    <w:lsdException w:name="Smart Hyperlink" w:semiHidden="1" w:unhideWhenUsed="1"/>
-    <w:lsdException w:name="Hashtag" w:semiHidden="1" w:unhideWhenUsed="1"/>
-    <w:lsdException w:name="Unresolved Mention" w:semiHidden="1" w:unhideWhenUsed="1"/>
-    <w:lsdException w:name="Smart Link" w:semiHidden="1" w:unhideWhenUsed="1"/>
   </w:latentStyles>
   <w:style w:type="paragraph" w:default="1" w:styleId="Normal">
     <w:name w:val="Normal"/>

</xml_diff>